<commit_message>
Relatorio com imagens desatualizadas
</commit_message>
<xml_diff>
--- a/Iteracao 4/REGRAS WAR GABRIEL E EDUARDO.docx
+++ b/Iteracao 4/REGRAS WAR GABRIEL E EDUARDO.docx
@@ -1117,7 +1117,17 @@
           <w:sz w:val="28"/>
           <w:szCs w:val="28"/>
         </w:rPr>
-        <w:t xml:space="preserve">escolha de onde deseja ataca-lo. </w:t>
+        <w:t>escolha de onde deseja ata</w:t>
+      </w:r>
+      <w:bookmarkStart w:id="0" w:name="_GoBack"/>
+      <w:bookmarkEnd w:id="0"/>
+      <w:r>
+        <w:rPr>
+          <w:rFonts w:ascii="Arial" w:hAnsi="Arial" w:cs="Arial"/>
+          <w:sz w:val="28"/>
+          <w:szCs w:val="28"/>
+        </w:rPr>
+        <w:t xml:space="preserve">ca-lo. </w:t>
       </w:r>
     </w:p>
     <w:p>
@@ -1555,17 +1565,7 @@
           <w:sz w:val="28"/>
           <w:szCs w:val="28"/>
         </w:rPr>
-        <w:t xml:space="preserve"> para</w:t>
-      </w:r>
-      <w:bookmarkStart w:id="0" w:name="_GoBack"/>
-      <w:bookmarkEnd w:id="0"/>
-      <w:r>
-        <w:rPr>
-          <w:rFonts w:ascii="Arial" w:hAnsi="Arial" w:cs="Arial"/>
-          <w:sz w:val="28"/>
-          <w:szCs w:val="28"/>
-        </w:rPr>
-        <w:t xml:space="preserve"> trocar. S</w:t>
+        <w:t xml:space="preserve"> para trocar. S</w:t>
       </w:r>
       <w:r>
         <w:rPr>

</xml_diff>

<commit_message>
Update REGRAS WAR GABRIEL E EDUARDO.docx
</commit_message>
<xml_diff>
--- a/Iteracao 4/REGRAS WAR GABRIEL E EDUARDO.docx
+++ b/Iteracao 4/REGRAS WAR GABRIEL E EDUARDO.docx
@@ -58,7 +58,7 @@
           <w:sz w:val="40"/>
           <w:szCs w:val="40"/>
         </w:rPr>
-        <w:t>Como começar um guerra</w:t>
+        <w:t>Como começar um</w:t>
       </w:r>
       <w:r>
         <w:rPr>
@@ -67,6 +67,24 @@
           <w:sz w:val="40"/>
           <w:szCs w:val="40"/>
         </w:rPr>
+        <w:t>a</w:t>
+      </w:r>
+      <w:r>
+        <w:rPr>
+          <w:rFonts w:ascii="Arial" w:hAnsi="Arial" w:cs="Arial"/>
+          <w:b/>
+          <w:sz w:val="40"/>
+          <w:szCs w:val="40"/>
+        </w:rPr>
+        <w:t xml:space="preserve"> guerra</w:t>
+      </w:r>
+      <w:r>
+        <w:rPr>
+          <w:rFonts w:ascii="Arial" w:hAnsi="Arial" w:cs="Arial"/>
+          <w:b/>
+          <w:sz w:val="40"/>
+          <w:szCs w:val="40"/>
+        </w:rPr>
         <w:t>:</w:t>
       </w:r>
     </w:p>
@@ -109,36 +127,26 @@
           <w:sz w:val="28"/>
           <w:szCs w:val="28"/>
         </w:rPr>
-        <w:t xml:space="preserve">. O </w:t>
-      </w:r>
-      <w:proofErr w:type="spellStart"/>
-      <w:r>
-        <w:rPr>
-          <w:rFonts w:ascii="Arial" w:hAnsi="Arial" w:cs="Arial"/>
-          <w:sz w:val="28"/>
-          <w:szCs w:val="28"/>
-        </w:rPr>
-        <w:t>botaão</w:t>
-      </w:r>
-      <w:proofErr w:type="spellEnd"/>
-      <w:r>
-        <w:rPr>
-          <w:rFonts w:ascii="Arial" w:hAnsi="Arial" w:cs="Arial"/>
-          <w:sz w:val="28"/>
-          <w:szCs w:val="28"/>
-        </w:rPr>
-        <w:t xml:space="preserve"> de carregar o jogo pode demorar um pouco para aparecer dependendo da </w:t>
-      </w:r>
-      <w:proofErr w:type="spellStart"/>
-      <w:r>
-        <w:rPr>
-          <w:rFonts w:ascii="Arial" w:hAnsi="Arial" w:cs="Arial"/>
-          <w:sz w:val="28"/>
-          <w:szCs w:val="28"/>
-        </w:rPr>
-        <w:t>maquina</w:t>
-      </w:r>
-      <w:proofErr w:type="spellEnd"/>
+        <w:t>. O bot</w:t>
+      </w:r>
+      <w:bookmarkStart w:id="0" w:name="_GoBack"/>
+      <w:bookmarkEnd w:id="0"/>
+      <w:r>
+        <w:rPr>
+          <w:rFonts w:ascii="Arial" w:hAnsi="Arial" w:cs="Arial"/>
+          <w:sz w:val="28"/>
+          <w:szCs w:val="28"/>
+        </w:rPr>
+        <w:t xml:space="preserve">ão de carregar o jogo pode demorar um pouco para aparecer dependendo da </w:t>
+      </w:r>
+      <w:r>
+        <w:rPr>
+          <w:rFonts w:ascii="Arial" w:hAnsi="Arial" w:cs="Arial"/>
+          <w:sz w:val="28"/>
+          <w:szCs w:val="28"/>
+        </w:rPr>
+        <w:t>máquina</w:t>
+      </w:r>
       <w:r>
         <w:rPr>
           <w:rFonts w:ascii="Arial" w:hAnsi="Arial" w:cs="Arial"/>
@@ -1919,17 +1927,7 @@
           <w:sz w:val="28"/>
           <w:szCs w:val="28"/>
         </w:rPr>
-        <w:t>alcançado</w:t>
-      </w:r>
-      <w:bookmarkStart w:id="0" w:name="_GoBack"/>
-      <w:bookmarkEnd w:id="0"/>
-      <w:r>
-        <w:rPr>
-          <w:rFonts w:ascii="Arial" w:hAnsi="Arial" w:cs="Arial"/>
-          <w:sz w:val="28"/>
-          <w:szCs w:val="28"/>
-        </w:rPr>
-        <w:t xml:space="preserve"> a partida se encerra com um aviso.</w:t>
+        <w:t>alcançado a partida se encerra com um aviso.</w:t>
       </w:r>
     </w:p>
     <w:p>

</xml_diff>